<commit_message>
:star2:  Update response template models to include DREAL logo and heading
</commit_message>
<xml_diff>
--- a/src/views/template/Modèle réponse Abandon - dynamique.docx
+++ b/src/views/template/Modèle réponse Abandon - dynamique.docx
@@ -158,12 +158,29 @@
                 <w:color w:val="231f20"/>
                 <w:sz w:val="16"/>
                 <w:szCs w:val="16"/>
+                <w:highlight w:val="yellow"/>
+                <w:u w:val="none"/>
+                <w:vertAlign w:val="baseline"/>
+                <w:rtl w:val="0"/>
+              </w:rPr>
+              <w:t xml:space="preserve">Paris</w:t>
+            </w:r>
+            <w:r>
+              <w:rPr>
+                <w:rFonts w:ascii="Arial" w:cs="Arial" w:eastAsia="Arial" w:hAnsi="Arial"/>
+                <w:b w:val="0"/>
+                <w:i w:val="0"/>
+                <w:smallCaps w:val="0"/>
+                <w:strike w:val="0"/>
+                <w:color w:val="231f20"/>
+                <w:sz w:val="16"/>
+                <w:szCs w:val="16"/>
                 <w:u w:val="none"/>
                 <w:shd w:fill="auto" w:val="clear"/>
                 <w:vertAlign w:val="baseline"/>
                 <w:rtl w:val="0"/>
               </w:rPr>
-              <w:t xml:space="preserve">Paris, le </w:t>
+              <w:t xml:space="preserve">, le </w:t>
             </w:r>
             <w:r>
               <w:rPr>
@@ -285,20 +302,16 @@
             </w:pPr>
             <w:r>
               <w:rPr>
-                <w:rFonts w:ascii="Arial" w:cs="Arial" w:eastAsia="Arial" w:hAnsi="Arial"/>
-                <w:b w:val="0"/>
-                <w:i w:val="0"/>
-                <w:smallCaps w:val="0"/>
-                <w:strike w:val="0"/>
-                <w:color w:val="000000"/>
                 <w:sz w:val="16"/>
                 <w:szCs w:val="16"/>
-                <w:u w:val="none"/>
-                <w:shd w:fill="auto" w:val="clear"/>
-                <w:vertAlign w:val="baseline"/>
-                <w:rtl w:val="0"/>
-              </w:rPr>
-              <w:t xml:space="preserve">aopv.dgec@developpement-durable.gouv.fr</w:t>
+                <w:rtl w:val="0"/>
+              </w:rPr>
+              <w:t xml:space="preserve">{suiviParEmail}</w:t>
+            </w:r>
+            <w:r>
+              <w:rPr>
+                <w:rtl w:val="0"/>
+              </w:rPr>
             </w:r>
           </w:p>
           <w:p>
@@ -1529,36 +1542,28 @@
     </w:pPr>
     <w:r>
       <w:rPr>
-        <w:rFonts w:ascii="Calibri" w:cs="Calibri" w:eastAsia="Calibri" w:hAnsi="Calibri"/>
-        <w:b w:val="0"/>
-        <w:i w:val="0"/>
-        <w:smallCaps w:val="0"/>
-        <w:strike w:val="0"/>
-        <w:color w:val="000000"/>
-        <w:sz w:val="22"/>
-        <w:szCs w:val="22"/>
-        <w:u w:val="none"/>
-        <w:shd w:fill="auto" w:val="clear"/>
-        <w:vertAlign w:val="baseline"/>
-      </w:rPr>
+        <w:rtl w:val="0"/>
+      </w:rPr>
+    </w:r>
+    <w:r>
       <w:drawing>
         <wp:anchor allowOverlap="1" behindDoc="0" distB="0" distT="0" distL="114300" distR="114300" hidden="0" layoutInCell="1" locked="0" relativeHeight="0" simplePos="0">
           <wp:simplePos x="0" y="0"/>
-          <wp:positionH relativeFrom="page">
-            <wp:posOffset>612140</wp:posOffset>
+          <wp:positionH relativeFrom="column">
+            <wp:posOffset>-152399</wp:posOffset>
           </wp:positionH>
-          <wp:positionV relativeFrom="page">
-            <wp:posOffset>612140</wp:posOffset>
+          <wp:positionV relativeFrom="paragraph">
+            <wp:posOffset>-342899</wp:posOffset>
           </wp:positionV>
-          <wp:extent cx="1551600" cy="1036800"/>
+          <wp:extent cx="1846580" cy="1501775"/>
           <wp:effectExtent b="0" l="0" r="0" t="0"/>
-          <wp:wrapNone/>
-          <wp:docPr descr="C:\Users\coralie.fondeville\AppData\Local\Microsoft\Windows\INetCache\Content.Word\MIN_425_Transition_Ecologique_RVB.png" id="3" name="image1.png"/>
+          <wp:wrapSquare wrapText="bothSides" distB="0" distT="0" distL="114300" distR="114300"/>
+          <wp:docPr id="3" name="image1.png"/>
           <a:graphic>
             <a:graphicData uri="http://schemas.openxmlformats.org/drawingml/2006/picture">
               <pic:pic>
                 <pic:nvPicPr>
-                  <pic:cNvPr descr="C:\Users\coralie.fondeville\AppData\Local\Microsoft\Windows\INetCache\Content.Word\MIN_425_Transition_Ecologique_RVB.png" id="0" name="image1.png"/>
+                  <pic:cNvPr id="0" name="image1.png"/>
                   <pic:cNvPicPr preferRelativeResize="0"/>
                 </pic:nvPicPr>
                 <pic:blipFill>
@@ -1571,7 +1576,7 @@
                 <pic:spPr>
                   <a:xfrm>
                     <a:off x="0" y="0"/>
-                    <a:ext cx="1551600" cy="1036800"/>
+                    <a:ext cx="1846580" cy="1501775"/>
                   </a:xfrm>
                   <a:prstGeom prst="rect"/>
                   <a:ln/>
@@ -1581,11 +1586,6 @@
           </a:graphic>
         </wp:anchor>
       </w:drawing>
-    </w:r>
-    <w:r>
-      <w:rPr>
-        <w:rtl w:val="0"/>
-      </w:rPr>
     </w:r>
   </w:p>
   <w:p>
@@ -1637,6 +1637,33 @@
         <w:rtl w:val="0"/>
       </w:rPr>
       <w:tab/>
+      <w:t xml:space="preserve">{</w:t>
+    </w:r>
+    <w:r>
+      <w:rPr>
+        <w:rFonts w:ascii="Arial" w:cs="Arial" w:eastAsia="Arial" w:hAnsi="Arial"/>
+        <w:b w:val="1"/>
+        <w:sz w:val="24"/>
+        <w:szCs w:val="24"/>
+        <w:rtl w:val="0"/>
+      </w:rPr>
+      <w:t xml:space="preserve">^dreal}</w:t>
+    </w:r>
+    <w:r>
+      <w:rPr>
+        <w:rFonts w:ascii="Arial" w:cs="Arial" w:eastAsia="Arial" w:hAnsi="Arial"/>
+        <w:b w:val="1"/>
+        <w:i w:val="0"/>
+        <w:smallCaps w:val="0"/>
+        <w:strike w:val="0"/>
+        <w:color w:val="000000"/>
+        <w:sz w:val="24"/>
+        <w:szCs w:val="24"/>
+        <w:u w:val="none"/>
+        <w:shd w:fill="auto" w:val="clear"/>
+        <w:vertAlign w:val="baseline"/>
+        <w:rtl w:val="0"/>
+      </w:rPr>
       <w:t xml:space="preserve">Direction générale de l’énergie et du climat</w:t>
     </w:r>
     <w:r>
@@ -1771,15 +1798,9 @@
       <w:rPr>
         <w:rFonts w:ascii="Arial" w:cs="Arial" w:eastAsia="Arial" w:hAnsi="Arial"/>
         <w:b w:val="1"/>
-        <w:i w:val="0"/>
-        <w:smallCaps w:val="0"/>
-        <w:strike w:val="0"/>
-        <w:color w:val="000000"/>
-        <w:sz w:val="20"/>
-        <w:szCs w:val="20"/>
-        <w:u w:val="none"/>
-        <w:shd w:fill="auto" w:val="clear"/>
-        <w:vertAlign w:val="baseline"/>
+        <w:sz w:val="24"/>
+        <w:szCs w:val="24"/>
+        <w:highlight w:val="yellow"/>
       </w:rPr>
     </w:pPr>
     <w:r>
@@ -1797,29 +1818,56 @@
         <w:vertAlign w:val="baseline"/>
         <w:rtl w:val="0"/>
       </w:rPr>
-      <w:t xml:space="preserve">et des énergies renouvelables</w:t>
+      <w:t xml:space="preserve">et des énergies renouvelables{/dreal}</w:t>
+    </w:r>
+    <w:r>
+      <w:rPr>
+        <w:rFonts w:ascii="Arial" w:cs="Arial" w:eastAsia="Arial" w:hAnsi="Arial"/>
+        <w:b w:val="1"/>
+        <w:sz w:val="24"/>
+        <w:szCs w:val="24"/>
+        <w:highlight w:val="yellow"/>
+        <w:rtl w:val="0"/>
+      </w:rPr>
+      <w:t xml:space="preserve">{#dreal}Direction Régionale de l’Environnement,</w:t>
     </w:r>
   </w:p>
   <w:p>
     <w:pPr>
-      <w:keepNext w:val="0"/>
-      <w:keepLines w:val="0"/>
-      <w:widowControl w:val="1"/>
-      <w:pBdr>
-        <w:top w:space="0" w:sz="0" w:val="nil"/>
-        <w:left w:space="0" w:sz="0" w:val="nil"/>
-        <w:bottom w:space="0" w:sz="0" w:val="nil"/>
-        <w:right w:space="0" w:sz="0" w:val="nil"/>
-        <w:between w:space="0" w:sz="0" w:val="nil"/>
-      </w:pBdr>
-      <w:shd w:fill="auto" w:val="clear"/>
       <w:tabs>
         <w:tab w:val="center" w:pos="4536"/>
         <w:tab w:val="right" w:pos="9072"/>
       </w:tabs>
-      <w:spacing w:after="0" w:before="0" w:line="240" w:lineRule="auto"/>
-      <w:ind w:left="0" w:right="0" w:firstLine="0"/>
-      <w:jc w:val="left"/>
+      <w:spacing w:after="0" w:line="240" w:lineRule="auto"/>
+      <w:jc w:val="right"/>
+      <w:rPr>
+        <w:rFonts w:ascii="Arial" w:cs="Arial" w:eastAsia="Arial" w:hAnsi="Arial"/>
+        <w:b w:val="1"/>
+        <w:sz w:val="24"/>
+        <w:szCs w:val="24"/>
+        <w:highlight w:val="yellow"/>
+      </w:rPr>
+    </w:pPr>
+    <w:r>
+      <w:rPr>
+        <w:rFonts w:ascii="Arial" w:cs="Arial" w:eastAsia="Arial" w:hAnsi="Arial"/>
+        <w:b w:val="1"/>
+        <w:sz w:val="24"/>
+        <w:szCs w:val="24"/>
+        <w:highlight w:val="yellow"/>
+        <w:rtl w:val="0"/>
+      </w:rPr>
+      <w:t xml:space="preserve">de l’Aménagement et du Logement</w:t>
+    </w:r>
+  </w:p>
+  <w:p>
+    <w:pPr>
+      <w:tabs>
+        <w:tab w:val="center" w:pos="4536"/>
+        <w:tab w:val="right" w:pos="9072"/>
+      </w:tabs>
+      <w:spacing w:after="0" w:line="240" w:lineRule="auto"/>
+      <w:jc w:val="right"/>
       <w:rPr>
         <w:rFonts w:ascii="Calibri" w:cs="Calibri" w:eastAsia="Calibri" w:hAnsi="Calibri"/>
         <w:b w:val="0"/>
@@ -1836,44 +1884,15 @@
     </w:pPr>
     <w:r>
       <w:rPr>
+        <w:rFonts w:ascii="Arial" w:cs="Arial" w:eastAsia="Arial" w:hAnsi="Arial"/>
+        <w:b w:val="1"/>
+        <w:sz w:val="24"/>
+        <w:szCs w:val="24"/>
+        <w:highlight w:val="yellow"/>
         <w:rtl w:val="0"/>
       </w:rPr>
+      <w:t xml:space="preserve">de {dreal}{/dreal}</w:t>
     </w:r>
-  </w:p>
-  <w:p>
-    <w:pPr>
-      <w:keepNext w:val="0"/>
-      <w:keepLines w:val="0"/>
-      <w:widowControl w:val="1"/>
-      <w:pBdr>
-        <w:top w:space="0" w:sz="0" w:val="nil"/>
-        <w:left w:space="0" w:sz="0" w:val="nil"/>
-        <w:bottom w:space="0" w:sz="0" w:val="nil"/>
-        <w:right w:space="0" w:sz="0" w:val="nil"/>
-        <w:between w:space="0" w:sz="0" w:val="nil"/>
-      </w:pBdr>
-      <w:shd w:fill="auto" w:val="clear"/>
-      <w:tabs>
-        <w:tab w:val="center" w:pos="4536"/>
-        <w:tab w:val="right" w:pos="9072"/>
-      </w:tabs>
-      <w:spacing w:after="0" w:before="0" w:line="240" w:lineRule="auto"/>
-      <w:ind w:left="0" w:right="0" w:firstLine="0"/>
-      <w:jc w:val="left"/>
-      <w:rPr>
-        <w:rFonts w:ascii="Calibri" w:cs="Calibri" w:eastAsia="Calibri" w:hAnsi="Calibri"/>
-        <w:b w:val="0"/>
-        <w:i w:val="0"/>
-        <w:smallCaps w:val="0"/>
-        <w:strike w:val="0"/>
-        <w:color w:val="000000"/>
-        <w:sz w:val="22"/>
-        <w:szCs w:val="22"/>
-        <w:u w:val="none"/>
-        <w:shd w:fill="auto" w:val="clear"/>
-        <w:vertAlign w:val="baseline"/>
-      </w:rPr>
-    </w:pPr>
     <w:r>
       <w:rPr>
         <w:rtl w:val="0"/>
@@ -2920,7 +2939,7 @@
 
 <file path=customXML/item1.xml><?xml version="1.0" encoding="utf-8"?>
 <go:gDocsCustomXmlDataStorage xmlns:go="http://customooxmlschemas.google.com/" xmlns:r="http://schemas.openxmlformats.org/officeDocument/2006/relationships">
-  <go:docsCustomData xmlns:go="http://customooxmlschemas.google.com/" roundtripDataSignature="AMtx7mjOeZHfwiIxIxDuUNTzg1uoLHEZSw==">AMUW2mXzo/SpAJrFqa/eNxlDMHaD8JBTjpdnPDlZsvD8ki6egHt+3lYEOuunjj3Y5clFXhVrRzGD+sVN0wMIeXZ/4TUlYoI3mU4XR262isrqhWadLtR8M2hf53IzWDWPNbao5oeUVJKW</go:docsCustomData>
+  <go:docsCustomData xmlns:go="http://customooxmlschemas.google.com/" roundtripDataSignature="AMtx7mjOeZHfwiIxIxDuUNTzg1uoLHEZSw==">AMUW2mV9iXwp+idJJL6bzyhKhR8bzDORQGmozDVW9QZKk/ud1A1jrxzem4UupXvgik4OOs52Lkw5awpKSed+xbvBUGreHY3oZQCkDNlikcTKBusWnHa/Ab/mwcljs/kplL2UpN4wNQP0</go:docsCustomData>
 </go:gDocsCustomXmlDataStorage>
 </file>
 

</xml_diff>

<commit_message>
426 Les courriers de réponse pré-remplis ont un en-tête DREAL/DGEC en fonction de l'utilisateur (#152)
* :star2:  Update modificationRequest on ModificationRequestCancelled

* :star2:  getModificationRequestDataForResponseTemplate returns dreal info

* :star2:  DREAL can download prefilled response

* :star2:  Update response template models to include DREAL logo and heading

* :bug:  fix DTO types
</commit_message>
<xml_diff>
--- a/src/views/template/Modèle réponse Abandon - dynamique.docx
+++ b/src/views/template/Modèle réponse Abandon - dynamique.docx
@@ -158,12 +158,29 @@
                 <w:color w:val="231f20"/>
                 <w:sz w:val="16"/>
                 <w:szCs w:val="16"/>
+                <w:highlight w:val="yellow"/>
+                <w:u w:val="none"/>
+                <w:vertAlign w:val="baseline"/>
+                <w:rtl w:val="0"/>
+              </w:rPr>
+              <w:t xml:space="preserve">Paris</w:t>
+            </w:r>
+            <w:r>
+              <w:rPr>
+                <w:rFonts w:ascii="Arial" w:cs="Arial" w:eastAsia="Arial" w:hAnsi="Arial"/>
+                <w:b w:val="0"/>
+                <w:i w:val="0"/>
+                <w:smallCaps w:val="0"/>
+                <w:strike w:val="0"/>
+                <w:color w:val="231f20"/>
+                <w:sz w:val="16"/>
+                <w:szCs w:val="16"/>
                 <w:u w:val="none"/>
                 <w:shd w:fill="auto" w:val="clear"/>
                 <w:vertAlign w:val="baseline"/>
                 <w:rtl w:val="0"/>
               </w:rPr>
-              <w:t xml:space="preserve">Paris, le </w:t>
+              <w:t xml:space="preserve">, le </w:t>
             </w:r>
             <w:r>
               <w:rPr>
@@ -285,20 +302,16 @@
             </w:pPr>
             <w:r>
               <w:rPr>
-                <w:rFonts w:ascii="Arial" w:cs="Arial" w:eastAsia="Arial" w:hAnsi="Arial"/>
-                <w:b w:val="0"/>
-                <w:i w:val="0"/>
-                <w:smallCaps w:val="0"/>
-                <w:strike w:val="0"/>
-                <w:color w:val="000000"/>
                 <w:sz w:val="16"/>
                 <w:szCs w:val="16"/>
-                <w:u w:val="none"/>
-                <w:shd w:fill="auto" w:val="clear"/>
-                <w:vertAlign w:val="baseline"/>
-                <w:rtl w:val="0"/>
-              </w:rPr>
-              <w:t xml:space="preserve">aopv.dgec@developpement-durable.gouv.fr</w:t>
+                <w:rtl w:val="0"/>
+              </w:rPr>
+              <w:t xml:space="preserve">{suiviParEmail}</w:t>
+            </w:r>
+            <w:r>
+              <w:rPr>
+                <w:rtl w:val="0"/>
+              </w:rPr>
             </w:r>
           </w:p>
           <w:p>
@@ -1529,36 +1542,28 @@
     </w:pPr>
     <w:r>
       <w:rPr>
-        <w:rFonts w:ascii="Calibri" w:cs="Calibri" w:eastAsia="Calibri" w:hAnsi="Calibri"/>
-        <w:b w:val="0"/>
-        <w:i w:val="0"/>
-        <w:smallCaps w:val="0"/>
-        <w:strike w:val="0"/>
-        <w:color w:val="000000"/>
-        <w:sz w:val="22"/>
-        <w:szCs w:val="22"/>
-        <w:u w:val="none"/>
-        <w:shd w:fill="auto" w:val="clear"/>
-        <w:vertAlign w:val="baseline"/>
-      </w:rPr>
+        <w:rtl w:val="0"/>
+      </w:rPr>
+    </w:r>
+    <w:r>
       <w:drawing>
         <wp:anchor allowOverlap="1" behindDoc="0" distB="0" distT="0" distL="114300" distR="114300" hidden="0" layoutInCell="1" locked="0" relativeHeight="0" simplePos="0">
           <wp:simplePos x="0" y="0"/>
-          <wp:positionH relativeFrom="page">
-            <wp:posOffset>612140</wp:posOffset>
+          <wp:positionH relativeFrom="column">
+            <wp:posOffset>-152399</wp:posOffset>
           </wp:positionH>
-          <wp:positionV relativeFrom="page">
-            <wp:posOffset>612140</wp:posOffset>
+          <wp:positionV relativeFrom="paragraph">
+            <wp:posOffset>-342899</wp:posOffset>
           </wp:positionV>
-          <wp:extent cx="1551600" cy="1036800"/>
+          <wp:extent cx="1846580" cy="1501775"/>
           <wp:effectExtent b="0" l="0" r="0" t="0"/>
-          <wp:wrapNone/>
-          <wp:docPr descr="C:\Users\coralie.fondeville\AppData\Local\Microsoft\Windows\INetCache\Content.Word\MIN_425_Transition_Ecologique_RVB.png" id="3" name="image1.png"/>
+          <wp:wrapSquare wrapText="bothSides" distB="0" distT="0" distL="114300" distR="114300"/>
+          <wp:docPr id="3" name="image1.png"/>
           <a:graphic>
             <a:graphicData uri="http://schemas.openxmlformats.org/drawingml/2006/picture">
               <pic:pic>
                 <pic:nvPicPr>
-                  <pic:cNvPr descr="C:\Users\coralie.fondeville\AppData\Local\Microsoft\Windows\INetCache\Content.Word\MIN_425_Transition_Ecologique_RVB.png" id="0" name="image1.png"/>
+                  <pic:cNvPr id="0" name="image1.png"/>
                   <pic:cNvPicPr preferRelativeResize="0"/>
                 </pic:nvPicPr>
                 <pic:blipFill>
@@ -1571,7 +1576,7 @@
                 <pic:spPr>
                   <a:xfrm>
                     <a:off x="0" y="0"/>
-                    <a:ext cx="1551600" cy="1036800"/>
+                    <a:ext cx="1846580" cy="1501775"/>
                   </a:xfrm>
                   <a:prstGeom prst="rect"/>
                   <a:ln/>
@@ -1581,11 +1586,6 @@
           </a:graphic>
         </wp:anchor>
       </w:drawing>
-    </w:r>
-    <w:r>
-      <w:rPr>
-        <w:rtl w:val="0"/>
-      </w:rPr>
     </w:r>
   </w:p>
   <w:p>
@@ -1637,6 +1637,33 @@
         <w:rtl w:val="0"/>
       </w:rPr>
       <w:tab/>
+      <w:t xml:space="preserve">{</w:t>
+    </w:r>
+    <w:r>
+      <w:rPr>
+        <w:rFonts w:ascii="Arial" w:cs="Arial" w:eastAsia="Arial" w:hAnsi="Arial"/>
+        <w:b w:val="1"/>
+        <w:sz w:val="24"/>
+        <w:szCs w:val="24"/>
+        <w:rtl w:val="0"/>
+      </w:rPr>
+      <w:t xml:space="preserve">^dreal}</w:t>
+    </w:r>
+    <w:r>
+      <w:rPr>
+        <w:rFonts w:ascii="Arial" w:cs="Arial" w:eastAsia="Arial" w:hAnsi="Arial"/>
+        <w:b w:val="1"/>
+        <w:i w:val="0"/>
+        <w:smallCaps w:val="0"/>
+        <w:strike w:val="0"/>
+        <w:color w:val="000000"/>
+        <w:sz w:val="24"/>
+        <w:szCs w:val="24"/>
+        <w:u w:val="none"/>
+        <w:shd w:fill="auto" w:val="clear"/>
+        <w:vertAlign w:val="baseline"/>
+        <w:rtl w:val="0"/>
+      </w:rPr>
       <w:t xml:space="preserve">Direction générale de l’énergie et du climat</w:t>
     </w:r>
     <w:r>
@@ -1771,15 +1798,9 @@
       <w:rPr>
         <w:rFonts w:ascii="Arial" w:cs="Arial" w:eastAsia="Arial" w:hAnsi="Arial"/>
         <w:b w:val="1"/>
-        <w:i w:val="0"/>
-        <w:smallCaps w:val="0"/>
-        <w:strike w:val="0"/>
-        <w:color w:val="000000"/>
-        <w:sz w:val="20"/>
-        <w:szCs w:val="20"/>
-        <w:u w:val="none"/>
-        <w:shd w:fill="auto" w:val="clear"/>
-        <w:vertAlign w:val="baseline"/>
+        <w:sz w:val="24"/>
+        <w:szCs w:val="24"/>
+        <w:highlight w:val="yellow"/>
       </w:rPr>
     </w:pPr>
     <w:r>
@@ -1797,29 +1818,56 @@
         <w:vertAlign w:val="baseline"/>
         <w:rtl w:val="0"/>
       </w:rPr>
-      <w:t xml:space="preserve">et des énergies renouvelables</w:t>
+      <w:t xml:space="preserve">et des énergies renouvelables{/dreal}</w:t>
+    </w:r>
+    <w:r>
+      <w:rPr>
+        <w:rFonts w:ascii="Arial" w:cs="Arial" w:eastAsia="Arial" w:hAnsi="Arial"/>
+        <w:b w:val="1"/>
+        <w:sz w:val="24"/>
+        <w:szCs w:val="24"/>
+        <w:highlight w:val="yellow"/>
+        <w:rtl w:val="0"/>
+      </w:rPr>
+      <w:t xml:space="preserve">{#dreal}Direction Régionale de l’Environnement,</w:t>
     </w:r>
   </w:p>
   <w:p>
     <w:pPr>
-      <w:keepNext w:val="0"/>
-      <w:keepLines w:val="0"/>
-      <w:widowControl w:val="1"/>
-      <w:pBdr>
-        <w:top w:space="0" w:sz="0" w:val="nil"/>
-        <w:left w:space="0" w:sz="0" w:val="nil"/>
-        <w:bottom w:space="0" w:sz="0" w:val="nil"/>
-        <w:right w:space="0" w:sz="0" w:val="nil"/>
-        <w:between w:space="0" w:sz="0" w:val="nil"/>
-      </w:pBdr>
-      <w:shd w:fill="auto" w:val="clear"/>
       <w:tabs>
         <w:tab w:val="center" w:pos="4536"/>
         <w:tab w:val="right" w:pos="9072"/>
       </w:tabs>
-      <w:spacing w:after="0" w:before="0" w:line="240" w:lineRule="auto"/>
-      <w:ind w:left="0" w:right="0" w:firstLine="0"/>
-      <w:jc w:val="left"/>
+      <w:spacing w:after="0" w:line="240" w:lineRule="auto"/>
+      <w:jc w:val="right"/>
+      <w:rPr>
+        <w:rFonts w:ascii="Arial" w:cs="Arial" w:eastAsia="Arial" w:hAnsi="Arial"/>
+        <w:b w:val="1"/>
+        <w:sz w:val="24"/>
+        <w:szCs w:val="24"/>
+        <w:highlight w:val="yellow"/>
+      </w:rPr>
+    </w:pPr>
+    <w:r>
+      <w:rPr>
+        <w:rFonts w:ascii="Arial" w:cs="Arial" w:eastAsia="Arial" w:hAnsi="Arial"/>
+        <w:b w:val="1"/>
+        <w:sz w:val="24"/>
+        <w:szCs w:val="24"/>
+        <w:highlight w:val="yellow"/>
+        <w:rtl w:val="0"/>
+      </w:rPr>
+      <w:t xml:space="preserve">de l’Aménagement et du Logement</w:t>
+    </w:r>
+  </w:p>
+  <w:p>
+    <w:pPr>
+      <w:tabs>
+        <w:tab w:val="center" w:pos="4536"/>
+        <w:tab w:val="right" w:pos="9072"/>
+      </w:tabs>
+      <w:spacing w:after="0" w:line="240" w:lineRule="auto"/>
+      <w:jc w:val="right"/>
       <w:rPr>
         <w:rFonts w:ascii="Calibri" w:cs="Calibri" w:eastAsia="Calibri" w:hAnsi="Calibri"/>
         <w:b w:val="0"/>
@@ -1836,44 +1884,15 @@
     </w:pPr>
     <w:r>
       <w:rPr>
+        <w:rFonts w:ascii="Arial" w:cs="Arial" w:eastAsia="Arial" w:hAnsi="Arial"/>
+        <w:b w:val="1"/>
+        <w:sz w:val="24"/>
+        <w:szCs w:val="24"/>
+        <w:highlight w:val="yellow"/>
         <w:rtl w:val="0"/>
       </w:rPr>
+      <w:t xml:space="preserve">de {dreal}{/dreal}</w:t>
     </w:r>
-  </w:p>
-  <w:p>
-    <w:pPr>
-      <w:keepNext w:val="0"/>
-      <w:keepLines w:val="0"/>
-      <w:widowControl w:val="1"/>
-      <w:pBdr>
-        <w:top w:space="0" w:sz="0" w:val="nil"/>
-        <w:left w:space="0" w:sz="0" w:val="nil"/>
-        <w:bottom w:space="0" w:sz="0" w:val="nil"/>
-        <w:right w:space="0" w:sz="0" w:val="nil"/>
-        <w:between w:space="0" w:sz="0" w:val="nil"/>
-      </w:pBdr>
-      <w:shd w:fill="auto" w:val="clear"/>
-      <w:tabs>
-        <w:tab w:val="center" w:pos="4536"/>
-        <w:tab w:val="right" w:pos="9072"/>
-      </w:tabs>
-      <w:spacing w:after="0" w:before="0" w:line="240" w:lineRule="auto"/>
-      <w:ind w:left="0" w:right="0" w:firstLine="0"/>
-      <w:jc w:val="left"/>
-      <w:rPr>
-        <w:rFonts w:ascii="Calibri" w:cs="Calibri" w:eastAsia="Calibri" w:hAnsi="Calibri"/>
-        <w:b w:val="0"/>
-        <w:i w:val="0"/>
-        <w:smallCaps w:val="0"/>
-        <w:strike w:val="0"/>
-        <w:color w:val="000000"/>
-        <w:sz w:val="22"/>
-        <w:szCs w:val="22"/>
-        <w:u w:val="none"/>
-        <w:shd w:fill="auto" w:val="clear"/>
-        <w:vertAlign w:val="baseline"/>
-      </w:rPr>
-    </w:pPr>
     <w:r>
       <w:rPr>
         <w:rtl w:val="0"/>
@@ -2920,7 +2939,7 @@
 
 <file path=customXML/item1.xml><?xml version="1.0" encoding="utf-8"?>
 <go:gDocsCustomXmlDataStorage xmlns:go="http://customooxmlschemas.google.com/" xmlns:r="http://schemas.openxmlformats.org/officeDocument/2006/relationships">
-  <go:docsCustomData xmlns:go="http://customooxmlschemas.google.com/" roundtripDataSignature="AMtx7mjOeZHfwiIxIxDuUNTzg1uoLHEZSw==">AMUW2mXzo/SpAJrFqa/eNxlDMHaD8JBTjpdnPDlZsvD8ki6egHt+3lYEOuunjj3Y5clFXhVrRzGD+sVN0wMIeXZ/4TUlYoI3mU4XR262isrqhWadLtR8M2hf53IzWDWPNbao5oeUVJKW</go:docsCustomData>
+  <go:docsCustomData xmlns:go="http://customooxmlschemas.google.com/" roundtripDataSignature="AMtx7mjOeZHfwiIxIxDuUNTzg1uoLHEZSw==">AMUW2mV9iXwp+idJJL6bzyhKhR8bzDORQGmozDVW9QZKk/ud1A1jrxzem4UupXvgik4OOs52Lkw5awpKSed+xbvBUGreHY3oZQCkDNlikcTKBusWnHa/Ab/mwcljs/kplL2UpN4wNQP0</go:docsCustomData>
 </go:gDocsCustomXmlDataStorage>
 </file>
 

</xml_diff>

<commit_message>
🎨 (1365): modification du modèle de réponse abandon dynamique
</commit_message>
<xml_diff>
--- a/src/views/template/Modèle réponse Abandon - dynamique.docx
+++ b/src/views/template/Modèle réponse Abandon - dynamique.docx
@@ -195,7 +195,49 @@
                 <w:u w:val="none"/>
                 <w:vertAlign w:val="baseline"/>
               </w:rPr>
-              <w:t>[Date]</w:t>
+              <w:t>[</w:t>
+            </w:r>
+            <w:r>
+              <w:rPr>
+                <w:rFonts w:eastAsia="Arial" w:cs="Arial" w:ascii="Arial" w:hAnsi="Arial"/>
+                <w:b w:val="false"/>
+                <w:i w:val="false"/>
+                <w:caps w:val="false"/>
+                <w:smallCaps w:val="false"/>
+                <w:strike w:val="false"/>
+                <w:dstrike w:val="false"/>
+                <w:color w:val="231F20"/>
+                <w:kern w:val="0"/>
+                <w:position w:val="0"/>
+                <w:sz w:val="16"/>
+                <w:sz w:val="16"/>
+                <w:szCs w:val="16"/>
+                <w:highlight w:val="cyan"/>
+                <w:u w:val="none"/>
+                <w:vertAlign w:val="baseline"/>
+                <w:lang w:val="fr-FR" w:eastAsia="zh-CN" w:bidi="hi-IN"/>
+              </w:rPr>
+              <w:t>XX/XX/20XX</w:t>
+            </w:r>
+            <w:r>
+              <w:rPr>
+                <w:rFonts w:eastAsia="Arial" w:cs="Arial" w:ascii="Arial" w:hAnsi="Arial"/>
+                <w:b w:val="false"/>
+                <w:i w:val="false"/>
+                <w:caps w:val="false"/>
+                <w:smallCaps w:val="false"/>
+                <w:strike w:val="false"/>
+                <w:dstrike w:val="false"/>
+                <w:color w:val="231F20"/>
+                <w:position w:val="0"/>
+                <w:sz w:val="16"/>
+                <w:sz w:val="16"/>
+                <w:szCs w:val="16"/>
+                <w:highlight w:val="cyan"/>
+                <w:u w:val="none"/>
+                <w:vertAlign w:val="baseline"/>
+              </w:rPr>
+              <w:t>]</w:t>
             </w:r>
           </w:p>
         </w:tc>
@@ -976,7 +1018,7 @@
                 <w:sz w:val="20"/>
                 <w:szCs w:val="20"/>
               </w:rPr>
-              <w:t>Puissance-crête ({unitePuissance})</w:t>
+              <w:t>Puissance ({unitePuissance})</w:t>
             </w:r>
           </w:p>
         </w:tc>
@@ -1287,6 +1329,28 @@
           <w:rFonts w:ascii="Liberation Sans" w:hAnsi="Liberation Sans" w:eastAsia="Liberation Sans" w:cs="Liberation Sans"/>
           <w:sz w:val="20"/>
           <w:szCs w:val="20"/>
+          <w:highlight w:val="darkGray"/>
+        </w:rPr>
+      </w:pPr>
+      <w:r>
+        <w:rPr>
+          <w:rFonts w:eastAsia="Liberation Sans" w:cs="Liberation Sans" w:ascii="Liberation Sans" w:hAnsi="Liberation Sans"/>
+          <w:sz w:val="20"/>
+          <w:szCs w:val="20"/>
+          <w:highlight w:val="darkGray"/>
+        </w:rPr>
+        <w:t>Je vous rappelle que vous vous êtes engagé (cf article R. 311-26 du code de l’énergie) à respecter l’ensemble des obligations et prescriptions de toute nature figurant au cahier des charges et à mettre en service l’installation dans les conditions de la procédure de mise en concurrence.</w:t>
+      </w:r>
+    </w:p>
+    <w:p>
+      <w:pPr>
+        <w:pStyle w:val="LOnormal"/>
+        <w:spacing w:lineRule="auto" w:line="240" w:before="160" w:after="160"/>
+        <w:jc w:val="both"/>
+        <w:rPr>
+          <w:rFonts w:ascii="Liberation Sans" w:hAnsi="Liberation Sans" w:eastAsia="Liberation Sans" w:cs="Liberation Sans"/>
+          <w:sz w:val="20"/>
+          <w:szCs w:val="20"/>
         </w:rPr>
       </w:pPr>
       <w:r>
@@ -1304,7 +1368,7 @@
           <w:szCs w:val="20"/>
           <w:highlight w:val="darkGray"/>
         </w:rPr>
-        <w:t>je prends bonne note de votre abandon et vous confirme le retrait de la décision désignant lauréat le projet ci-dessus. / et compte-tenu des éléments précédents, je vous informe que ce manquement à votre engagement est susceptible de conduire à la retenue d’une partie des garanties financières constituées pour ce projet. De plus, je vous informe qu’en application de l’article L. 311-15 du code de l’énergie, ce manquement à votre engagement est passible d’une sanction pécuniaire, déterminée par le préfet de région dans la limite du plafond prévu par la réglementation. En connaissance de ces éléments, je vous invite à m’indiquer si vous souhaitez confirmer ou retirer votre demande de retrait de désignation. / Je vous rappelle qu’il ne vous sera plus possible de proposer ce projet à une prochaine période d’appel à candidature.</w:t>
+        <w:t xml:space="preserve">je prends bonne note de votre abandon et vous confirme le retrait de la décision désignant lauréat le projet ci-dessus. / et compte-tenu des éléments précédents, je vous informe que ce manquement à votre engagement est susceptible de conduire à la retenue d’une partie des garanties financières constituées pour ce projet. De plus, je vous informe qu’en application de l’article L. 311-15 du code de l’énergie, ce manquement à votre engagement est passible d’une sanction pécuniaire, déterminée par le préfet de région dans la limite du plafond prévu par la réglementation. En connaissance de ces éléments, je vous invite à m’indiquer si vous souhaitez confirmer ou retirer votre demande de retrait de désignation. </w:t>
       </w:r>
     </w:p>
     <w:p>
@@ -1985,7 +2049,7 @@
         <w:vertAlign w:val="baseline"/>
       </w:rPr>
       <w:drawing>
-        <wp:anchor behindDoc="0" distT="0" distB="0" distL="0" distR="0" simplePos="0" locked="0" layoutInCell="0" allowOverlap="1" relativeHeight="2">
+        <wp:anchor behindDoc="1" distT="0" distB="0" distL="0" distR="0" simplePos="0" locked="0" layoutInCell="0" allowOverlap="1" relativeHeight="2">
           <wp:simplePos x="0" y="0"/>
           <wp:positionH relativeFrom="column">
             <wp:posOffset>0</wp:posOffset>

</xml_diff>

<commit_message>
🎨  1365 Modification des modèles de réponse (#818)
* 🎨 (1365): modification du modèle de réponse abandon dynamique

* 🎨 (1365): modification du modèle de réponse abandon après confirmation dynamique

* 🎨 (1365): modification du modèle de réponse prolongation de délai - dynamique

* 🎨 (1365): modification du modèle de réponse puissance - dynamique

* 🎨 (1365):  modification du modèle de réponse producteur - dynamique

* 🎨 (1365): modification du modèle de réponse actionnaire - dynamique
</commit_message>
<xml_diff>
--- a/src/views/template/Modèle réponse Abandon - dynamique.docx
+++ b/src/views/template/Modèle réponse Abandon - dynamique.docx
@@ -195,7 +195,49 @@
                 <w:u w:val="none"/>
                 <w:vertAlign w:val="baseline"/>
               </w:rPr>
-              <w:t>[Date]</w:t>
+              <w:t>[</w:t>
+            </w:r>
+            <w:r>
+              <w:rPr>
+                <w:rFonts w:eastAsia="Arial" w:cs="Arial" w:ascii="Arial" w:hAnsi="Arial"/>
+                <w:b w:val="false"/>
+                <w:i w:val="false"/>
+                <w:caps w:val="false"/>
+                <w:smallCaps w:val="false"/>
+                <w:strike w:val="false"/>
+                <w:dstrike w:val="false"/>
+                <w:color w:val="231F20"/>
+                <w:kern w:val="0"/>
+                <w:position w:val="0"/>
+                <w:sz w:val="16"/>
+                <w:sz w:val="16"/>
+                <w:szCs w:val="16"/>
+                <w:highlight w:val="cyan"/>
+                <w:u w:val="none"/>
+                <w:vertAlign w:val="baseline"/>
+                <w:lang w:val="fr-FR" w:eastAsia="zh-CN" w:bidi="hi-IN"/>
+              </w:rPr>
+              <w:t>XX/XX/20XX</w:t>
+            </w:r>
+            <w:r>
+              <w:rPr>
+                <w:rFonts w:eastAsia="Arial" w:cs="Arial" w:ascii="Arial" w:hAnsi="Arial"/>
+                <w:b w:val="false"/>
+                <w:i w:val="false"/>
+                <w:caps w:val="false"/>
+                <w:smallCaps w:val="false"/>
+                <w:strike w:val="false"/>
+                <w:dstrike w:val="false"/>
+                <w:color w:val="231F20"/>
+                <w:position w:val="0"/>
+                <w:sz w:val="16"/>
+                <w:sz w:val="16"/>
+                <w:szCs w:val="16"/>
+                <w:highlight w:val="cyan"/>
+                <w:u w:val="none"/>
+                <w:vertAlign w:val="baseline"/>
+              </w:rPr>
+              <w:t>]</w:t>
             </w:r>
           </w:p>
         </w:tc>
@@ -976,7 +1018,7 @@
                 <w:sz w:val="20"/>
                 <w:szCs w:val="20"/>
               </w:rPr>
-              <w:t>Puissance-crête ({unitePuissance})</w:t>
+              <w:t>Puissance ({unitePuissance})</w:t>
             </w:r>
           </w:p>
         </w:tc>
@@ -1287,6 +1329,28 @@
           <w:rFonts w:ascii="Liberation Sans" w:hAnsi="Liberation Sans" w:eastAsia="Liberation Sans" w:cs="Liberation Sans"/>
           <w:sz w:val="20"/>
           <w:szCs w:val="20"/>
+          <w:highlight w:val="darkGray"/>
+        </w:rPr>
+      </w:pPr>
+      <w:r>
+        <w:rPr>
+          <w:rFonts w:eastAsia="Liberation Sans" w:cs="Liberation Sans" w:ascii="Liberation Sans" w:hAnsi="Liberation Sans"/>
+          <w:sz w:val="20"/>
+          <w:szCs w:val="20"/>
+          <w:highlight w:val="darkGray"/>
+        </w:rPr>
+        <w:t>Je vous rappelle que vous vous êtes engagé (cf article R. 311-26 du code de l’énergie) à respecter l’ensemble des obligations et prescriptions de toute nature figurant au cahier des charges et à mettre en service l’installation dans les conditions de la procédure de mise en concurrence.</w:t>
+      </w:r>
+    </w:p>
+    <w:p>
+      <w:pPr>
+        <w:pStyle w:val="LOnormal"/>
+        <w:spacing w:lineRule="auto" w:line="240" w:before="160" w:after="160"/>
+        <w:jc w:val="both"/>
+        <w:rPr>
+          <w:rFonts w:ascii="Liberation Sans" w:hAnsi="Liberation Sans" w:eastAsia="Liberation Sans" w:cs="Liberation Sans"/>
+          <w:sz w:val="20"/>
+          <w:szCs w:val="20"/>
         </w:rPr>
       </w:pPr>
       <w:r>
@@ -1304,7 +1368,7 @@
           <w:szCs w:val="20"/>
           <w:highlight w:val="darkGray"/>
         </w:rPr>
-        <w:t>je prends bonne note de votre abandon et vous confirme le retrait de la décision désignant lauréat le projet ci-dessus. / et compte-tenu des éléments précédents, je vous informe que ce manquement à votre engagement est susceptible de conduire à la retenue d’une partie des garanties financières constituées pour ce projet. De plus, je vous informe qu’en application de l’article L. 311-15 du code de l’énergie, ce manquement à votre engagement est passible d’une sanction pécuniaire, déterminée par le préfet de région dans la limite du plafond prévu par la réglementation. En connaissance de ces éléments, je vous invite à m’indiquer si vous souhaitez confirmer ou retirer votre demande de retrait de désignation. / Je vous rappelle qu’il ne vous sera plus possible de proposer ce projet à une prochaine période d’appel à candidature.</w:t>
+        <w:t xml:space="preserve">je prends bonne note de votre abandon et vous confirme le retrait de la décision désignant lauréat le projet ci-dessus. / et compte-tenu des éléments précédents, je vous informe que ce manquement à votre engagement est susceptible de conduire à la retenue d’une partie des garanties financières constituées pour ce projet. De plus, je vous informe qu’en application de l’article L. 311-15 du code de l’énergie, ce manquement à votre engagement est passible d’une sanction pécuniaire, déterminée par le préfet de région dans la limite du plafond prévu par la réglementation. En connaissance de ces éléments, je vous invite à m’indiquer si vous souhaitez confirmer ou retirer votre demande de retrait de désignation. </w:t>
       </w:r>
     </w:p>
     <w:p>
@@ -1985,7 +2049,7 @@
         <w:vertAlign w:val="baseline"/>
       </w:rPr>
       <w:drawing>
-        <wp:anchor behindDoc="0" distT="0" distB="0" distL="0" distR="0" simplePos="0" locked="0" layoutInCell="0" allowOverlap="1" relativeHeight="2">
+        <wp:anchor behindDoc="1" distT="0" distB="0" distL="0" distR="0" simplePos="0" locked="0" layoutInCell="0" allowOverlap="1" relativeHeight="2">
           <wp:simplePos x="0" y="0"/>
           <wp:positionH relativeFrom="column">
             <wp:posOffset>0</wp:posOffset>

</xml_diff>

<commit_message>
🚧 WIP determiner EDF OA/SEI
</commit_message>
<xml_diff>
--- a/src/views/template/Modèle réponse Abandon - dynamique.docx
+++ b/src/views/template/Modèle réponse Abandon - dynamique.docx
@@ -1468,7 +1468,67 @@
           <w:szCs w:val="16"/>
           <w:highlight w:val="cyan"/>
         </w:rPr>
-        <w:t>Copie : [EDF OA / EDF SEI] ; {#dreal}DREAL {dreal}{/dreal}{^dreal}DREAL concernée{/dreal} ; CRE</w:t>
+        <w:t xml:space="preserve">Copie : </w:t>
+      </w:r>
+      <w:r>
+        <w:rPr>
+          <w:rFonts w:eastAsia="Liberation Sans" w:cs="Liberation Sans" w:ascii="Liberation Sans" w:hAnsi="Liberation Sans"/>
+          <w:i/>
+          <w:sz w:val="16"/>
+          <w:szCs w:val="16"/>
+          <w:highlight w:val="cyan"/>
+        </w:rPr>
+        <w:t>{#isEDFOA}</w:t>
+      </w:r>
+      <w:r>
+        <w:rPr>
+          <w:rFonts w:eastAsia="Liberation Sans" w:cs="Liberation Sans" w:ascii="Liberation Sans" w:hAnsi="Liberation Sans"/>
+          <w:i/>
+          <w:sz w:val="16"/>
+          <w:szCs w:val="16"/>
+          <w:highlight w:val="cyan"/>
+        </w:rPr>
+        <w:t>EDF OA</w:t>
+      </w:r>
+      <w:r>
+        <w:rPr>
+          <w:rFonts w:eastAsia="Liberation Sans" w:cs="Liberation Sans" w:ascii="Liberation Sans" w:hAnsi="Liberation Sans"/>
+          <w:i/>
+          <w:sz w:val="16"/>
+          <w:szCs w:val="16"/>
+          <w:highlight w:val="cyan"/>
+        </w:rPr>
+        <w:t>{/isEDFOA}{#isEDFSEI}</w:t>
+      </w:r>
+      <w:r>
+        <w:rPr>
+          <w:rFonts w:eastAsia="Liberation Sans" w:cs="Liberation Sans" w:ascii="Liberation Sans" w:hAnsi="Liberation Sans"/>
+          <w:i/>
+          <w:sz w:val="16"/>
+          <w:szCs w:val="16"/>
+          <w:highlight w:val="cyan"/>
+        </w:rPr>
+        <w:t>EDF SEI</w:t>
+      </w:r>
+      <w:r>
+        <w:rPr>
+          <w:rFonts w:eastAsia="Liberation Sans" w:cs="Liberation Sans" w:ascii="Liberation Sans" w:hAnsi="Liberation Sans"/>
+          <w:i/>
+          <w:sz w:val="16"/>
+          <w:szCs w:val="16"/>
+          <w:highlight w:val="cyan"/>
+        </w:rPr>
+        <w:t>{/isEDFSEI}</w:t>
+      </w:r>
+      <w:r>
+        <w:rPr>
+          <w:rFonts w:eastAsia="Liberation Sans" w:cs="Liberation Sans" w:ascii="Liberation Sans" w:hAnsi="Liberation Sans"/>
+          <w:i/>
+          <w:sz w:val="16"/>
+          <w:szCs w:val="16"/>
+          <w:highlight w:val="cyan"/>
+        </w:rPr>
+        <w:t> ; {#dreal}DREAL {dreal}{/dreal}{^dreal}DREAL concernée{/dreal} ; CRE</w:t>
       </w:r>
     </w:p>
     <w:p>
@@ -2049,7 +2109,7 @@
         <w:vertAlign w:val="baseline"/>
       </w:rPr>
       <w:drawing>
-        <wp:anchor behindDoc="1" distT="0" distB="0" distL="0" distR="0" simplePos="0" locked="0" layoutInCell="0" allowOverlap="1" relativeHeight="2">
+        <wp:anchor behindDoc="0" distT="0" distB="0" distL="0" distR="0" simplePos="0" locked="0" layoutInCell="0" allowOverlap="1" relativeHeight="2">
           <wp:simplePos x="0" y="0"/>
           <wp:positionH relativeFrom="column">
             <wp:posOffset>0</wp:posOffset>
@@ -2866,6 +2926,11 @@
       <w:sz w:val="20"/>
       <w:szCs w:val="20"/>
     </w:rPr>
+  </w:style>
+  <w:style w:type="character" w:styleId="NumberingSymbols">
+    <w:name w:val="Numbering Symbols"/>
+    <w:qFormat/>
+    <w:rPr/>
   </w:style>
   <w:style w:type="paragraph" w:styleId="Heading">
     <w:name w:val="Heading"/>

</xml_diff>

<commit_message>
🎨 detecter la société d'énergie (AO / SEI / EDM) en se basant sur la région du projet
</commit_message>
<xml_diff>
--- a/src/views/template/Modèle réponse Abandon - dynamique.docx
+++ b/src/views/template/Modèle réponse Abandon - dynamique.docx
@@ -1452,13 +1452,8 @@
       <w:pPr>
         <w:pStyle w:val="LOnormal"/>
         <w:spacing w:lineRule="auto" w:line="240" w:before="160" w:after="160"/>
-        <w:jc w:val="both"/>
-        <w:rPr>
-          <w:rFonts w:ascii="Liberation Sans" w:hAnsi="Liberation Sans" w:eastAsia="Liberation Sans" w:cs="Liberation Sans"/>
-          <w:sz w:val="16"/>
-          <w:szCs w:val="16"/>
-          <w:highlight w:val="cyan"/>
-        </w:rPr>
+        <w:jc w:val="left"/>
+        <w:rPr/>
       </w:pPr>
       <w:r>
         <w:rPr>
@@ -1468,7 +1463,7 @@
           <w:szCs w:val="16"/>
           <w:highlight w:val="cyan"/>
         </w:rPr>
-        <w:t xml:space="preserve">Copie : </w:t>
+        <w:t>Copie : {#isEDFOA}EDF OA{/isEDFOA}{#isEDFSEI}EDF SEI{/isEDFSEI}</w:t>
       </w:r>
       <w:r>
         <w:rPr>
@@ -1478,47 +1473,7 @@
           <w:szCs w:val="16"/>
           <w:highlight w:val="cyan"/>
         </w:rPr>
-        <w:t>{#isEDFOA}</w:t>
-      </w:r>
-      <w:r>
-        <w:rPr>
-          <w:rFonts w:eastAsia="Liberation Sans" w:cs="Liberation Sans" w:ascii="Liberation Sans" w:hAnsi="Liberation Sans"/>
-          <w:i/>
-          <w:sz w:val="16"/>
-          <w:szCs w:val="16"/>
-          <w:highlight w:val="cyan"/>
-        </w:rPr>
-        <w:t>EDF OA</w:t>
-      </w:r>
-      <w:r>
-        <w:rPr>
-          <w:rFonts w:eastAsia="Liberation Sans" w:cs="Liberation Sans" w:ascii="Liberation Sans" w:hAnsi="Liberation Sans"/>
-          <w:i/>
-          <w:sz w:val="16"/>
-          <w:szCs w:val="16"/>
-          <w:highlight w:val="cyan"/>
-        </w:rPr>
-        <w:t>{/isEDFOA}{#isEDFSEI}</w:t>
-      </w:r>
-      <w:r>
-        <w:rPr>
-          <w:rFonts w:eastAsia="Liberation Sans" w:cs="Liberation Sans" w:ascii="Liberation Sans" w:hAnsi="Liberation Sans"/>
-          <w:i/>
-          <w:sz w:val="16"/>
-          <w:szCs w:val="16"/>
-          <w:highlight w:val="cyan"/>
-        </w:rPr>
-        <w:t>EDF SEI</w:t>
-      </w:r>
-      <w:r>
-        <w:rPr>
-          <w:rFonts w:eastAsia="Liberation Sans" w:cs="Liberation Sans" w:ascii="Liberation Sans" w:hAnsi="Liberation Sans"/>
-          <w:i/>
-          <w:sz w:val="16"/>
-          <w:szCs w:val="16"/>
-          <w:highlight w:val="cyan"/>
-        </w:rPr>
-        <w:t>{/isEDFSEI}</w:t>
+        <w:t>{#isEDM}EDM{/isEDM}</w:t>
       </w:r>
       <w:r>
         <w:rPr>
@@ -2109,7 +2064,7 @@
         <w:vertAlign w:val="baseline"/>
       </w:rPr>
       <w:drawing>
-        <wp:anchor behindDoc="0" distT="0" distB="0" distL="0" distR="0" simplePos="0" locked="0" layoutInCell="0" allowOverlap="1" relativeHeight="2">
+        <wp:anchor behindDoc="1" distT="0" distB="0" distL="0" distR="0" simplePos="0" locked="0" layoutInCell="0" allowOverlap="1" relativeHeight="2">
           <wp:simplePos x="0" y="0"/>
           <wp:positionH relativeFrom="column">
             <wp:posOffset>0</wp:posOffset>

</xml_diff>

<commit_message>
🎨 supprimer le surlignage 'Paris' + le placeholder de la date (XX/XX/20XX) sur les tpl d'abandons
</commit_message>
<xml_diff>
--- a/src/views/template/Modèle réponse Abandon - dynamique.docx
+++ b/src/views/template/Modèle réponse Abandon - dynamique.docx
@@ -151,8 +151,8 @@
                 <w:sz w:val="16"/>
                 <w:sz w:val="16"/>
                 <w:szCs w:val="16"/>
-                <w:highlight w:val="yellow"/>
                 <w:u w:val="none"/>
+                <w:shd w:fill="auto" w:val="clear"/>
                 <w:vertAlign w:val="baseline"/>
               </w:rPr>
               <w:t>Paris</w:t>
@@ -175,7 +175,7 @@
                 <w:shd w:fill="auto" w:val="clear"/>
                 <w:vertAlign w:val="baseline"/>
               </w:rPr>
-              <w:t xml:space="preserve">, le </w:t>
+              <w:t>, l</w:t>
             </w:r>
             <w:r>
               <w:rPr>
@@ -191,53 +191,11 @@
                 <w:sz w:val="16"/>
                 <w:sz w:val="16"/>
                 <w:szCs w:val="16"/>
-                <w:highlight w:val="cyan"/>
                 <w:u w:val="none"/>
+                <w:shd w:fill="auto" w:val="clear"/>
                 <w:vertAlign w:val="baseline"/>
               </w:rPr>
-              <w:t>[</w:t>
-            </w:r>
-            <w:r>
-              <w:rPr>
-                <w:rFonts w:eastAsia="Arial" w:cs="Arial" w:ascii="Arial" w:hAnsi="Arial"/>
-                <w:b w:val="false"/>
-                <w:i w:val="false"/>
-                <w:caps w:val="false"/>
-                <w:smallCaps w:val="false"/>
-                <w:strike w:val="false"/>
-                <w:dstrike w:val="false"/>
-                <w:color w:val="231F20"/>
-                <w:kern w:val="0"/>
-                <w:position w:val="0"/>
-                <w:sz w:val="16"/>
-                <w:sz w:val="16"/>
-                <w:szCs w:val="16"/>
-                <w:highlight w:val="cyan"/>
-                <w:u w:val="none"/>
-                <w:vertAlign w:val="baseline"/>
-                <w:lang w:val="fr-FR" w:eastAsia="zh-CN" w:bidi="hi-IN"/>
-              </w:rPr>
-              <w:t>XX/XX/20XX</w:t>
-            </w:r>
-            <w:r>
-              <w:rPr>
-                <w:rFonts w:eastAsia="Arial" w:cs="Arial" w:ascii="Arial" w:hAnsi="Arial"/>
-                <w:b w:val="false"/>
-                <w:i w:val="false"/>
-                <w:caps w:val="false"/>
-                <w:smallCaps w:val="false"/>
-                <w:strike w:val="false"/>
-                <w:dstrike w:val="false"/>
-                <w:color w:val="231F20"/>
-                <w:position w:val="0"/>
-                <w:sz w:val="16"/>
-                <w:sz w:val="16"/>
-                <w:szCs w:val="16"/>
-                <w:highlight w:val="cyan"/>
-                <w:u w:val="none"/>
-                <w:vertAlign w:val="baseline"/>
-              </w:rPr>
-              <w:t>]</w:t>
+              <w:t xml:space="preserve">e </w:t>
             </w:r>
           </w:p>
         </w:tc>
@@ -1463,27 +1421,7 @@
           <w:szCs w:val="16"/>
           <w:highlight w:val="cyan"/>
         </w:rPr>
-        <w:t>Copie : {#isEDFOA}EDF OA{/isEDFOA}{#isEDFSEI}EDF SEI{/isEDFSEI}</w:t>
-      </w:r>
-      <w:r>
-        <w:rPr>
-          <w:rFonts w:eastAsia="Liberation Sans" w:cs="Liberation Sans" w:ascii="Liberation Sans" w:hAnsi="Liberation Sans"/>
-          <w:i/>
-          <w:sz w:val="16"/>
-          <w:szCs w:val="16"/>
-          <w:highlight w:val="cyan"/>
-        </w:rPr>
-        <w:t>{#isEDM}EDM{/isEDM}</w:t>
-      </w:r>
-      <w:r>
-        <w:rPr>
-          <w:rFonts w:eastAsia="Liberation Sans" w:cs="Liberation Sans" w:ascii="Liberation Sans" w:hAnsi="Liberation Sans"/>
-          <w:i/>
-          <w:sz w:val="16"/>
-          <w:szCs w:val="16"/>
-          <w:highlight w:val="cyan"/>
-        </w:rPr>
-        <w:t> ; {#dreal}DREAL {dreal}{/dreal}{^dreal}DREAL concernée{/dreal} ; CRE</w:t>
+        <w:t>Copie : {#isEDFOA}EDF OA{/isEDFOA}{#isEDFSEI}EDF SEI{/isEDFSEI}{#isEDM}EDM{/isEDM} ; {#dreal}DREAL {dreal}{/dreal}{^dreal}DREAL concernée{/dreal} ; CRE</w:t>
       </w:r>
     </w:p>
     <w:p>
@@ -2064,7 +2002,7 @@
         <w:vertAlign w:val="baseline"/>
       </w:rPr>
       <w:drawing>
-        <wp:anchor behindDoc="1" distT="0" distB="0" distL="0" distR="0" simplePos="0" locked="0" layoutInCell="0" allowOverlap="1" relativeHeight="2">
+        <wp:anchor behindDoc="0" distT="0" distB="0" distL="0" distR="0" simplePos="0" locked="0" layoutInCell="0" allowOverlap="1" relativeHeight="2">
           <wp:simplePos x="0" y="0"/>
           <wp:positionH relativeFrom="column">
             <wp:posOffset>0</wp:posOffset>

</xml_diff>

<commit_message>
🎨  Remplir automatiquement la mention "Copie" des modèles de réponses (#1293)
* 🎨 remplacer copie: [DREAL concernée] par la dreal en charge du projet (dépend de la région du projet)

* 🚧 WIP determiner EDF OA/SEI

* 🎨 detecter la société d'énergie (AO / SEI / EDM) en se basant sur la région du projet

* 🎨 supprimer le surlignage 'Paris' + le placeholder de la date (XX/XX/20XX) sur les tpl d'abandons
</commit_message>
<xml_diff>
--- a/src/views/template/Modèle réponse Abandon - dynamique.docx
+++ b/src/views/template/Modèle réponse Abandon - dynamique.docx
@@ -151,8 +151,8 @@
                 <w:sz w:val="16"/>
                 <w:sz w:val="16"/>
                 <w:szCs w:val="16"/>
-                <w:highlight w:val="yellow"/>
                 <w:u w:val="none"/>
+                <w:shd w:fill="auto" w:val="clear"/>
                 <w:vertAlign w:val="baseline"/>
               </w:rPr>
               <w:t>Paris</w:t>
@@ -175,7 +175,7 @@
                 <w:shd w:fill="auto" w:val="clear"/>
                 <w:vertAlign w:val="baseline"/>
               </w:rPr>
-              <w:t xml:space="preserve">, le </w:t>
+              <w:t>, l</w:t>
             </w:r>
             <w:r>
               <w:rPr>
@@ -191,53 +191,11 @@
                 <w:sz w:val="16"/>
                 <w:sz w:val="16"/>
                 <w:szCs w:val="16"/>
-                <w:highlight w:val="cyan"/>
                 <w:u w:val="none"/>
+                <w:shd w:fill="auto" w:val="clear"/>
                 <w:vertAlign w:val="baseline"/>
               </w:rPr>
-              <w:t>[</w:t>
-            </w:r>
-            <w:r>
-              <w:rPr>
-                <w:rFonts w:eastAsia="Arial" w:cs="Arial" w:ascii="Arial" w:hAnsi="Arial"/>
-                <w:b w:val="false"/>
-                <w:i w:val="false"/>
-                <w:caps w:val="false"/>
-                <w:smallCaps w:val="false"/>
-                <w:strike w:val="false"/>
-                <w:dstrike w:val="false"/>
-                <w:color w:val="231F20"/>
-                <w:kern w:val="0"/>
-                <w:position w:val="0"/>
-                <w:sz w:val="16"/>
-                <w:sz w:val="16"/>
-                <w:szCs w:val="16"/>
-                <w:highlight w:val="cyan"/>
-                <w:u w:val="none"/>
-                <w:vertAlign w:val="baseline"/>
-                <w:lang w:val="fr-FR" w:eastAsia="zh-CN" w:bidi="hi-IN"/>
-              </w:rPr>
-              <w:t>XX/XX/20XX</w:t>
-            </w:r>
-            <w:r>
-              <w:rPr>
-                <w:rFonts w:eastAsia="Arial" w:cs="Arial" w:ascii="Arial" w:hAnsi="Arial"/>
-                <w:b w:val="false"/>
-                <w:i w:val="false"/>
-                <w:caps w:val="false"/>
-                <w:smallCaps w:val="false"/>
-                <w:strike w:val="false"/>
-                <w:dstrike w:val="false"/>
-                <w:color w:val="231F20"/>
-                <w:position w:val="0"/>
-                <w:sz w:val="16"/>
-                <w:sz w:val="16"/>
-                <w:szCs w:val="16"/>
-                <w:highlight w:val="cyan"/>
-                <w:u w:val="none"/>
-                <w:vertAlign w:val="baseline"/>
-              </w:rPr>
-              <w:t>]</w:t>
+              <w:t xml:space="preserve">e </w:t>
             </w:r>
           </w:p>
         </w:tc>
@@ -1452,13 +1410,8 @@
       <w:pPr>
         <w:pStyle w:val="LOnormal"/>
         <w:spacing w:lineRule="auto" w:line="240" w:before="160" w:after="160"/>
-        <w:jc w:val="both"/>
-        <w:rPr>
-          <w:rFonts w:ascii="Liberation Sans" w:hAnsi="Liberation Sans" w:eastAsia="Liberation Sans" w:cs="Liberation Sans"/>
-          <w:sz w:val="16"/>
-          <w:szCs w:val="16"/>
-          <w:highlight w:val="cyan"/>
-        </w:rPr>
+        <w:jc w:val="left"/>
+        <w:rPr/>
       </w:pPr>
       <w:r>
         <w:rPr>
@@ -1468,7 +1421,7 @@
           <w:szCs w:val="16"/>
           <w:highlight w:val="cyan"/>
         </w:rPr>
-        <w:t>Copie : [EDF OA / EDF SEI] ; [DREAL concernée] ; [CRE]</w:t>
+        <w:t>Copie : {#isEDFOA}EDF OA{/isEDFOA}{#isEDFSEI}EDF SEI{/isEDFSEI}{#isEDM}EDM{/isEDM} ; {#dreal}DREAL {dreal}{/dreal}{^dreal}DREAL concernée{/dreal} ; CRE</w:t>
       </w:r>
     </w:p>
     <w:p>
@@ -2049,7 +2002,7 @@
         <w:vertAlign w:val="baseline"/>
       </w:rPr>
       <w:drawing>
-        <wp:anchor behindDoc="1" distT="0" distB="0" distL="0" distR="0" simplePos="0" locked="0" layoutInCell="0" allowOverlap="1" relativeHeight="2">
+        <wp:anchor behindDoc="0" distT="0" distB="0" distL="0" distR="0" simplePos="0" locked="0" layoutInCell="0" allowOverlap="1" relativeHeight="2">
           <wp:simplePos x="0" y="0"/>
           <wp:positionH relativeFrom="column">
             <wp:posOffset>0</wp:posOffset>
@@ -2866,6 +2819,11 @@
       <w:sz w:val="20"/>
       <w:szCs w:val="20"/>
     </w:rPr>
+  </w:style>
+  <w:style w:type="character" w:styleId="NumberingSymbols">
+    <w:name w:val="Numbering Symbols"/>
+    <w:qFormat/>
+    <w:rPr/>
   </w:style>
   <w:style w:type="paragraph" w:styleId="Heading">
     <w:name w:val="Heading"/>

</xml_diff>

<commit_message>
🐛 DGEC en entete des documents de réponse aux demande d'abandon + recours
</commit_message>
<xml_diff>
--- a/src/views/template/Modèle réponse Abandon - dynamique.docx
+++ b/src/views/template/Modèle réponse Abandon - dynamique.docx
@@ -155,47 +155,7 @@
                 <w:shd w:fill="auto" w:val="clear"/>
                 <w:vertAlign w:val="baseline"/>
               </w:rPr>
-              <w:t>Paris</w:t>
-            </w:r>
-            <w:r>
-              <w:rPr>
-                <w:rFonts w:eastAsia="Arial" w:cs="Arial" w:ascii="Arial" w:hAnsi="Arial"/>
-                <w:b w:val="false"/>
-                <w:i w:val="false"/>
-                <w:caps w:val="false"/>
-                <w:smallCaps w:val="false"/>
-                <w:strike w:val="false"/>
-                <w:dstrike w:val="false"/>
-                <w:color w:val="231F20"/>
-                <w:position w:val="0"/>
-                <w:sz w:val="16"/>
-                <w:sz w:val="16"/>
-                <w:szCs w:val="16"/>
-                <w:u w:val="none"/>
-                <w:shd w:fill="auto" w:val="clear"/>
-                <w:vertAlign w:val="baseline"/>
-              </w:rPr>
-              <w:t>, l</w:t>
-            </w:r>
-            <w:r>
-              <w:rPr>
-                <w:rFonts w:eastAsia="Arial" w:cs="Arial" w:ascii="Arial" w:hAnsi="Arial"/>
-                <w:b w:val="false"/>
-                <w:i w:val="false"/>
-                <w:caps w:val="false"/>
-                <w:smallCaps w:val="false"/>
-                <w:strike w:val="false"/>
-                <w:dstrike w:val="false"/>
-                <w:color w:val="231F20"/>
-                <w:position w:val="0"/>
-                <w:sz w:val="16"/>
-                <w:sz w:val="16"/>
-                <w:szCs w:val="16"/>
-                <w:u w:val="none"/>
-                <w:shd w:fill="auto" w:val="clear"/>
-                <w:vertAlign w:val="baseline"/>
-              </w:rPr>
-              <w:t xml:space="preserve">e </w:t>
+              <w:t xml:space="preserve">Paris, le </w:t>
             </w:r>
           </w:p>
         </w:tc>
@@ -2101,35 +2061,6 @@
         <w:vertAlign w:val="baseline"/>
       </w:rPr>
       <w:tab/>
-      <w:t>{</w:t>
-    </w:r>
-    <w:r>
-      <w:rPr>
-        <w:rFonts w:eastAsia="Arial" w:cs="Arial" w:ascii="Arial" w:hAnsi="Arial"/>
-        <w:b/>
-        <w:sz w:val="24"/>
-        <w:szCs w:val="24"/>
-      </w:rPr>
-      <w:t>^dreal}</w:t>
-    </w:r>
-    <w:r>
-      <w:rPr>
-        <w:rFonts w:eastAsia="Arial" w:cs="Arial" w:ascii="Arial" w:hAnsi="Arial"/>
-        <w:b/>
-        <w:i w:val="false"/>
-        <w:caps w:val="false"/>
-        <w:smallCaps w:val="false"/>
-        <w:strike w:val="false"/>
-        <w:dstrike w:val="false"/>
-        <w:color w:val="000000"/>
-        <w:position w:val="0"/>
-        <w:sz w:val="24"/>
-        <w:sz w:val="24"/>
-        <w:szCs w:val="24"/>
-        <w:u w:val="none"/>
-        <w:shd w:fill="auto" w:val="clear"/>
-        <w:vertAlign w:val="baseline"/>
-      </w:rPr>
       <w:t>Direction générale de l’énergie et du climat</w:t>
     </w:r>
   </w:p>
@@ -2286,7 +2217,7 @@
         <w:shd w:fill="auto" w:val="clear"/>
         <w:vertAlign w:val="baseline"/>
       </w:rPr>
-      <w:t>et des énergies renouvelables{/dreal}</w:t>
+      <w:t>et des énergies renouvelables</w:t>
     </w:r>
   </w:p>
   <w:p>
@@ -2411,18 +2342,19 @@
         <w:szCs w:val="24"/>
         <w:highlight w:val="yellow"/>
       </w:rPr>
-      <w:t>{#dreal}Direction Régionale de l’Environnement,</w:t>
     </w:r>
   </w:p>
   <w:p>
     <w:pPr>
       <w:pStyle w:val="LOnormal"/>
+      <w:widowControl w:val="false"/>
+      <w:shd w:val="clear" w:fill="auto"/>
       <w:tabs>
         <w:tab w:val="clear" w:pos="720"/>
-        <w:tab w:val="center" w:pos="4536" w:leader="none"/>
-        <w:tab w:val="right" w:pos="9072" w:leader="none"/>
+        <w:tab w:val="right" w:pos="9026" w:leader="none"/>
       </w:tabs>
       <w:spacing w:lineRule="auto" w:line="240" w:before="0" w:after="0"/>
+      <w:ind w:left="0" w:right="55" w:hanging="0"/>
       <w:jc w:val="right"/>
       <w:rPr>
         <w:rFonts w:ascii="Arial" w:hAnsi="Arial" w:eastAsia="Arial" w:cs="Arial"/>
@@ -2441,48 +2373,6 @@
         <w:szCs w:val="24"/>
         <w:highlight w:val="yellow"/>
       </w:rPr>
-      <w:t>de l’Aménagement et du Logement</w:t>
-    </w:r>
-  </w:p>
-  <w:p>
-    <w:pPr>
-      <w:pStyle w:val="LOnormal"/>
-      <w:tabs>
-        <w:tab w:val="clear" w:pos="720"/>
-        <w:tab w:val="center" w:pos="4536" w:leader="none"/>
-        <w:tab w:val="right" w:pos="9072" w:leader="none"/>
-      </w:tabs>
-      <w:spacing w:lineRule="auto" w:line="240" w:before="0" w:after="0"/>
-      <w:jc w:val="right"/>
-      <w:rPr>
-        <w:rFonts w:ascii="Calibri" w:hAnsi="Calibri" w:eastAsia="Calibri" w:cs="Calibri"/>
-        <w:b w:val="false"/>
-        <w:b w:val="false"/>
-        <w:i w:val="false"/>
-        <w:i w:val="false"/>
-        <w:caps w:val="false"/>
-        <w:smallCaps w:val="false"/>
-        <w:strike w:val="false"/>
-        <w:dstrike w:val="false"/>
-        <w:color w:val="000000"/>
-        <w:position w:val="0"/>
-        <w:sz w:val="22"/>
-        <w:sz w:val="22"/>
-        <w:szCs w:val="22"/>
-        <w:u w:val="none"/>
-        <w:shd w:fill="auto" w:val="clear"/>
-        <w:vertAlign w:val="baseline"/>
-      </w:rPr>
-    </w:pPr>
-    <w:r>
-      <w:rPr>
-        <w:rFonts w:eastAsia="Arial" w:cs="Arial" w:ascii="Arial" w:hAnsi="Arial"/>
-        <w:b/>
-        <w:sz w:val="24"/>
-        <w:szCs w:val="24"/>
-        <w:highlight w:val="yellow"/>
-      </w:rPr>
-      <w:t>de {dreal}{/dreal}</w:t>
     </w:r>
   </w:p>
   <w:p>

</xml_diff>

<commit_message>
🐛 DGEC en entete des documents de réponse aux demande d'abandon, recours et délai (#1336)
* 🐛 DGEC en entete des documents de réponse aux demande d'abandon + recours

* 🐛 conditionner la signature du document pour le cas des CRE4 Eolien dont l'autorité est la dgec (dreal pour les autres AO)
</commit_message>
<xml_diff>
--- a/src/views/template/Modèle réponse Abandon - dynamique.docx
+++ b/src/views/template/Modèle réponse Abandon - dynamique.docx
@@ -155,47 +155,7 @@
                 <w:shd w:fill="auto" w:val="clear"/>
                 <w:vertAlign w:val="baseline"/>
               </w:rPr>
-              <w:t>Paris</w:t>
-            </w:r>
-            <w:r>
-              <w:rPr>
-                <w:rFonts w:eastAsia="Arial" w:cs="Arial" w:ascii="Arial" w:hAnsi="Arial"/>
-                <w:b w:val="false"/>
-                <w:i w:val="false"/>
-                <w:caps w:val="false"/>
-                <w:smallCaps w:val="false"/>
-                <w:strike w:val="false"/>
-                <w:dstrike w:val="false"/>
-                <w:color w:val="231F20"/>
-                <w:position w:val="0"/>
-                <w:sz w:val="16"/>
-                <w:sz w:val="16"/>
-                <w:szCs w:val="16"/>
-                <w:u w:val="none"/>
-                <w:shd w:fill="auto" w:val="clear"/>
-                <w:vertAlign w:val="baseline"/>
-              </w:rPr>
-              <w:t>, l</w:t>
-            </w:r>
-            <w:r>
-              <w:rPr>
-                <w:rFonts w:eastAsia="Arial" w:cs="Arial" w:ascii="Arial" w:hAnsi="Arial"/>
-                <w:b w:val="false"/>
-                <w:i w:val="false"/>
-                <w:caps w:val="false"/>
-                <w:smallCaps w:val="false"/>
-                <w:strike w:val="false"/>
-                <w:dstrike w:val="false"/>
-                <w:color w:val="231F20"/>
-                <w:position w:val="0"/>
-                <w:sz w:val="16"/>
-                <w:sz w:val="16"/>
-                <w:szCs w:val="16"/>
-                <w:u w:val="none"/>
-                <w:shd w:fill="auto" w:val="clear"/>
-                <w:vertAlign w:val="baseline"/>
-              </w:rPr>
-              <w:t xml:space="preserve">e </w:t>
+              <w:t xml:space="preserve">Paris, le </w:t>
             </w:r>
           </w:p>
         </w:tc>
@@ -2101,35 +2061,6 @@
         <w:vertAlign w:val="baseline"/>
       </w:rPr>
       <w:tab/>
-      <w:t>{</w:t>
-    </w:r>
-    <w:r>
-      <w:rPr>
-        <w:rFonts w:eastAsia="Arial" w:cs="Arial" w:ascii="Arial" w:hAnsi="Arial"/>
-        <w:b/>
-        <w:sz w:val="24"/>
-        <w:szCs w:val="24"/>
-      </w:rPr>
-      <w:t>^dreal}</w:t>
-    </w:r>
-    <w:r>
-      <w:rPr>
-        <w:rFonts w:eastAsia="Arial" w:cs="Arial" w:ascii="Arial" w:hAnsi="Arial"/>
-        <w:b/>
-        <w:i w:val="false"/>
-        <w:caps w:val="false"/>
-        <w:smallCaps w:val="false"/>
-        <w:strike w:val="false"/>
-        <w:dstrike w:val="false"/>
-        <w:color w:val="000000"/>
-        <w:position w:val="0"/>
-        <w:sz w:val="24"/>
-        <w:sz w:val="24"/>
-        <w:szCs w:val="24"/>
-        <w:u w:val="none"/>
-        <w:shd w:fill="auto" w:val="clear"/>
-        <w:vertAlign w:val="baseline"/>
-      </w:rPr>
       <w:t>Direction générale de l’énergie et du climat</w:t>
     </w:r>
   </w:p>
@@ -2286,7 +2217,7 @@
         <w:shd w:fill="auto" w:val="clear"/>
         <w:vertAlign w:val="baseline"/>
       </w:rPr>
-      <w:t>et des énergies renouvelables{/dreal}</w:t>
+      <w:t>et des énergies renouvelables</w:t>
     </w:r>
   </w:p>
   <w:p>
@@ -2411,18 +2342,19 @@
         <w:szCs w:val="24"/>
         <w:highlight w:val="yellow"/>
       </w:rPr>
-      <w:t>{#dreal}Direction Régionale de l’Environnement,</w:t>
     </w:r>
   </w:p>
   <w:p>
     <w:pPr>
       <w:pStyle w:val="LOnormal"/>
+      <w:widowControl w:val="false"/>
+      <w:shd w:val="clear" w:fill="auto"/>
       <w:tabs>
         <w:tab w:val="clear" w:pos="720"/>
-        <w:tab w:val="center" w:pos="4536" w:leader="none"/>
-        <w:tab w:val="right" w:pos="9072" w:leader="none"/>
+        <w:tab w:val="right" w:pos="9026" w:leader="none"/>
       </w:tabs>
       <w:spacing w:lineRule="auto" w:line="240" w:before="0" w:after="0"/>
+      <w:ind w:left="0" w:right="55" w:hanging="0"/>
       <w:jc w:val="right"/>
       <w:rPr>
         <w:rFonts w:ascii="Arial" w:hAnsi="Arial" w:eastAsia="Arial" w:cs="Arial"/>
@@ -2441,48 +2373,6 @@
         <w:szCs w:val="24"/>
         <w:highlight w:val="yellow"/>
       </w:rPr>
-      <w:t>de l’Aménagement et du Logement</w:t>
-    </w:r>
-  </w:p>
-  <w:p>
-    <w:pPr>
-      <w:pStyle w:val="LOnormal"/>
-      <w:tabs>
-        <w:tab w:val="clear" w:pos="720"/>
-        <w:tab w:val="center" w:pos="4536" w:leader="none"/>
-        <w:tab w:val="right" w:pos="9072" w:leader="none"/>
-      </w:tabs>
-      <w:spacing w:lineRule="auto" w:line="240" w:before="0" w:after="0"/>
-      <w:jc w:val="right"/>
-      <w:rPr>
-        <w:rFonts w:ascii="Calibri" w:hAnsi="Calibri" w:eastAsia="Calibri" w:cs="Calibri"/>
-        <w:b w:val="false"/>
-        <w:b w:val="false"/>
-        <w:i w:val="false"/>
-        <w:i w:val="false"/>
-        <w:caps w:val="false"/>
-        <w:smallCaps w:val="false"/>
-        <w:strike w:val="false"/>
-        <w:dstrike w:val="false"/>
-        <w:color w:val="000000"/>
-        <w:position w:val="0"/>
-        <w:sz w:val="22"/>
-        <w:sz w:val="22"/>
-        <w:szCs w:val="22"/>
-        <w:u w:val="none"/>
-        <w:shd w:fill="auto" w:val="clear"/>
-        <w:vertAlign w:val="baseline"/>
-      </w:rPr>
-    </w:pPr>
-    <w:r>
-      <w:rPr>
-        <w:rFonts w:eastAsia="Arial" w:cs="Arial" w:ascii="Arial" w:hAnsi="Arial"/>
-        <w:b/>
-        <w:sz w:val="24"/>
-        <w:szCs w:val="24"/>
-        <w:highlight w:val="yellow"/>
-      </w:rPr>
-      <w:t>de {dreal}{/dreal}</w:t>
     </w:r>
   </w:p>
   <w:p>

</xml_diff>

<commit_message>
🐛 Récupérer sur master le hotfix des modèles de réponse (#1340)
🐛 DGEC en entete des documents de réponse aux demande d'abandon, recours et délai (#1336)

* 🐛 DGEC en entete des documents de réponse aux demande d'abandon + recours

* 🐛 conditionner la signature du document pour le cas des CRE4 Eolien dont l'autorité est la dgec (dreal pour les autres AO)
</commit_message>
<xml_diff>
--- a/src/views/template/Modèle réponse Abandon - dynamique.docx
+++ b/src/views/template/Modèle réponse Abandon - dynamique.docx
@@ -155,47 +155,7 @@
                 <w:shd w:fill="auto" w:val="clear"/>
                 <w:vertAlign w:val="baseline"/>
               </w:rPr>
-              <w:t>Paris</w:t>
-            </w:r>
-            <w:r>
-              <w:rPr>
-                <w:rFonts w:eastAsia="Arial" w:cs="Arial" w:ascii="Arial" w:hAnsi="Arial"/>
-                <w:b w:val="false"/>
-                <w:i w:val="false"/>
-                <w:caps w:val="false"/>
-                <w:smallCaps w:val="false"/>
-                <w:strike w:val="false"/>
-                <w:dstrike w:val="false"/>
-                <w:color w:val="231F20"/>
-                <w:position w:val="0"/>
-                <w:sz w:val="16"/>
-                <w:sz w:val="16"/>
-                <w:szCs w:val="16"/>
-                <w:u w:val="none"/>
-                <w:shd w:fill="auto" w:val="clear"/>
-                <w:vertAlign w:val="baseline"/>
-              </w:rPr>
-              <w:t>, l</w:t>
-            </w:r>
-            <w:r>
-              <w:rPr>
-                <w:rFonts w:eastAsia="Arial" w:cs="Arial" w:ascii="Arial" w:hAnsi="Arial"/>
-                <w:b w:val="false"/>
-                <w:i w:val="false"/>
-                <w:caps w:val="false"/>
-                <w:smallCaps w:val="false"/>
-                <w:strike w:val="false"/>
-                <w:dstrike w:val="false"/>
-                <w:color w:val="231F20"/>
-                <w:position w:val="0"/>
-                <w:sz w:val="16"/>
-                <w:sz w:val="16"/>
-                <w:szCs w:val="16"/>
-                <w:u w:val="none"/>
-                <w:shd w:fill="auto" w:val="clear"/>
-                <w:vertAlign w:val="baseline"/>
-              </w:rPr>
-              <w:t xml:space="preserve">e </w:t>
+              <w:t xml:space="preserve">Paris, le </w:t>
             </w:r>
           </w:p>
         </w:tc>
@@ -2101,35 +2061,6 @@
         <w:vertAlign w:val="baseline"/>
       </w:rPr>
       <w:tab/>
-      <w:t>{</w:t>
-    </w:r>
-    <w:r>
-      <w:rPr>
-        <w:rFonts w:eastAsia="Arial" w:cs="Arial" w:ascii="Arial" w:hAnsi="Arial"/>
-        <w:b/>
-        <w:sz w:val="24"/>
-        <w:szCs w:val="24"/>
-      </w:rPr>
-      <w:t>^dreal}</w:t>
-    </w:r>
-    <w:r>
-      <w:rPr>
-        <w:rFonts w:eastAsia="Arial" w:cs="Arial" w:ascii="Arial" w:hAnsi="Arial"/>
-        <w:b/>
-        <w:i w:val="false"/>
-        <w:caps w:val="false"/>
-        <w:smallCaps w:val="false"/>
-        <w:strike w:val="false"/>
-        <w:dstrike w:val="false"/>
-        <w:color w:val="000000"/>
-        <w:position w:val="0"/>
-        <w:sz w:val="24"/>
-        <w:sz w:val="24"/>
-        <w:szCs w:val="24"/>
-        <w:u w:val="none"/>
-        <w:shd w:fill="auto" w:val="clear"/>
-        <w:vertAlign w:val="baseline"/>
-      </w:rPr>
       <w:t>Direction générale de l’énergie et du climat</w:t>
     </w:r>
   </w:p>
@@ -2286,7 +2217,7 @@
         <w:shd w:fill="auto" w:val="clear"/>
         <w:vertAlign w:val="baseline"/>
       </w:rPr>
-      <w:t>et des énergies renouvelables{/dreal}</w:t>
+      <w:t>et des énergies renouvelables</w:t>
     </w:r>
   </w:p>
   <w:p>
@@ -2411,18 +2342,19 @@
         <w:szCs w:val="24"/>
         <w:highlight w:val="yellow"/>
       </w:rPr>
-      <w:t>{#dreal}Direction Régionale de l’Environnement,</w:t>
     </w:r>
   </w:p>
   <w:p>
     <w:pPr>
       <w:pStyle w:val="LOnormal"/>
+      <w:widowControl w:val="false"/>
+      <w:shd w:val="clear" w:fill="auto"/>
       <w:tabs>
         <w:tab w:val="clear" w:pos="720"/>
-        <w:tab w:val="center" w:pos="4536" w:leader="none"/>
-        <w:tab w:val="right" w:pos="9072" w:leader="none"/>
+        <w:tab w:val="right" w:pos="9026" w:leader="none"/>
       </w:tabs>
       <w:spacing w:lineRule="auto" w:line="240" w:before="0" w:after="0"/>
+      <w:ind w:left="0" w:right="55" w:hanging="0"/>
       <w:jc w:val="right"/>
       <w:rPr>
         <w:rFonts w:ascii="Arial" w:hAnsi="Arial" w:eastAsia="Arial" w:cs="Arial"/>
@@ -2441,48 +2373,6 @@
         <w:szCs w:val="24"/>
         <w:highlight w:val="yellow"/>
       </w:rPr>
-      <w:t>de l’Aménagement et du Logement</w:t>
-    </w:r>
-  </w:p>
-  <w:p>
-    <w:pPr>
-      <w:pStyle w:val="LOnormal"/>
-      <w:tabs>
-        <w:tab w:val="clear" w:pos="720"/>
-        <w:tab w:val="center" w:pos="4536" w:leader="none"/>
-        <w:tab w:val="right" w:pos="9072" w:leader="none"/>
-      </w:tabs>
-      <w:spacing w:lineRule="auto" w:line="240" w:before="0" w:after="0"/>
-      <w:jc w:val="right"/>
-      <w:rPr>
-        <w:rFonts w:ascii="Calibri" w:hAnsi="Calibri" w:eastAsia="Calibri" w:cs="Calibri"/>
-        <w:b w:val="false"/>
-        <w:b w:val="false"/>
-        <w:i w:val="false"/>
-        <w:i w:val="false"/>
-        <w:caps w:val="false"/>
-        <w:smallCaps w:val="false"/>
-        <w:strike w:val="false"/>
-        <w:dstrike w:val="false"/>
-        <w:color w:val="000000"/>
-        <w:position w:val="0"/>
-        <w:sz w:val="22"/>
-        <w:sz w:val="22"/>
-        <w:szCs w:val="22"/>
-        <w:u w:val="none"/>
-        <w:shd w:fill="auto" w:val="clear"/>
-        <w:vertAlign w:val="baseline"/>
-      </w:rPr>
-    </w:pPr>
-    <w:r>
-      <w:rPr>
-        <w:rFonts w:eastAsia="Arial" w:cs="Arial" w:ascii="Arial" w:hAnsi="Arial"/>
-        <w:b/>
-        <w:sz w:val="24"/>
-        <w:szCs w:val="24"/>
-        <w:highlight w:val="yellow"/>
-      </w:rPr>
-      <w:t>de {dreal}{/dreal}</w:t>
     </w:r>
   </w:p>
   <w:p>

</xml_diff>